<commit_message>
updating the reports .pdf and .docx
</commit_message>
<xml_diff>
--- a/MLOps_Assignment02_Report.docx
+++ b/MLOps_Assignment02_Report.docx
@@ -952,20 +952,24 @@
           <w:numId w:val="3"/>
         </w:numPr>
       </w:pPr>
-      <w:r>
-        <w:rPr>
-          <w:b/>
-          <w:bCs/>
-        </w:rPr>
-        <w:t>R</w:t>
-      </w:r>
-      <w:r>
-        <w:rPr>
-          <w:b/>
-          <w:bCs/>
-        </w:rPr>
-        <w:t>eport</w:t>
-      </w:r>
+      <w:hyperlink r:id="rId16" w:history="1">
+        <w:r>
+          <w:rPr>
+            <w:rStyle w:val="Hyperlink"/>
+            <w:b/>
+            <w:bCs/>
+          </w:rPr>
+          <w:t>R</w:t>
+        </w:r>
+        <w:r>
+          <w:rPr>
+            <w:rStyle w:val="Hyperlink"/>
+            <w:b/>
+            <w:bCs/>
+          </w:rPr>
+          <w:t>eport</w:t>
+        </w:r>
+      </w:hyperlink>
       <w:r>
         <w:t xml:space="preserve">: </w:t>
       </w:r>
@@ -980,7 +984,7 @@
           <w:numId w:val="3"/>
         </w:numPr>
       </w:pPr>
-      <w:hyperlink r:id="rId16" w:history="1">
+      <w:hyperlink r:id="rId17" w:history="1">
         <w:r>
           <w:rPr>
             <w:rStyle w:val="Hyperlink"/>
@@ -1013,7 +1017,7 @@
       <w:pPr>
         <w:ind w:firstLine="720"/>
       </w:pPr>
-      <w:hyperlink r:id="rId17" w:history="1">
+      <w:hyperlink r:id="rId18" w:history="1">
         <w:r>
           <w:rPr>
             <w:rStyle w:val="Hyperlink"/>
@@ -1040,7 +1044,7 @@
                     <pic:cNvPicPr/>
                   </pic:nvPicPr>
                   <pic:blipFill>
-                    <a:blip r:embed="rId18"/>
+                    <a:blip r:embed="rId19"/>
                     <a:stretch>
                       <a:fillRect/>
                     </a:stretch>

</xml_diff>